<commit_message>
Added risk management chart
</commit_message>
<xml_diff>
--- a/Documentation/SoftwareProjectManagementPlan.docx
+++ b/Documentation/SoftwareProjectManagementPlan.docx
@@ -12,8 +12,6 @@
         </w:rPr>
       </w:pPr>
       <w:bookmarkStart w:id="0" w:name="_Toc31120958"/>
-      <w:bookmarkStart w:id="1" w:name="_GoBack"/>
-      <w:bookmarkEnd w:id="1"/>
     </w:p>
     <w:p>
       <w:pPr>
@@ -298,8 +296,33 @@
           <w:szCs w:val="28"/>
         </w:rPr>
         <w:tab/>
-        <w:t xml:space="preserve">        Samaa Gazzaz</w:t>
-      </w:r>
+        <w:t xml:space="preserve">        </w:t>
+      </w:r>
+      <w:proofErr w:type="spellStart"/>
+      <w:r>
+        <w:rPr>
+          <w:sz w:val="28"/>
+          <w:szCs w:val="28"/>
+        </w:rPr>
+        <w:t>Samaa</w:t>
+      </w:r>
+      <w:proofErr w:type="spellEnd"/>
+      <w:r>
+        <w:rPr>
+          <w:sz w:val="28"/>
+          <w:szCs w:val="28"/>
+        </w:rPr>
+        <w:t xml:space="preserve"> </w:t>
+      </w:r>
+      <w:proofErr w:type="spellStart"/>
+      <w:r>
+        <w:rPr>
+          <w:sz w:val="28"/>
+          <w:szCs w:val="28"/>
+        </w:rPr>
+        <w:t>Gazzaz</w:t>
+      </w:r>
+      <w:proofErr w:type="spellEnd"/>
     </w:p>
     <w:p>
       <w:pPr>
@@ -315,7 +338,23 @@
           <w:sz w:val="28"/>
           <w:szCs w:val="28"/>
         </w:rPr>
-        <w:t>Raphael Fontes de Silva</w:t>
+        <w:t xml:space="preserve">Raphael </w:t>
+      </w:r>
+      <w:proofErr w:type="spellStart"/>
+      <w:r>
+        <w:rPr>
+          <w:sz w:val="28"/>
+          <w:szCs w:val="28"/>
+        </w:rPr>
+        <w:t>Fontes</w:t>
+      </w:r>
+      <w:proofErr w:type="spellEnd"/>
+      <w:r>
+        <w:rPr>
+          <w:sz w:val="28"/>
+          <w:szCs w:val="28"/>
+        </w:rPr>
+        <w:t xml:space="preserve"> de Silva</w:t>
       </w:r>
       <w:r>
         <w:rPr>
@@ -438,17 +477,11 @@
         <w:tblLook w:val="0000" w:firstRow="0" w:lastRow="0" w:firstColumn="0" w:lastColumn="0" w:noHBand="0" w:noVBand="0"/>
       </w:tblPr>
       <w:tblGrid>
-        <w:gridCol w:w="1247"/>
-        <w:gridCol w:w="1642"/>
-        <w:gridCol w:w="5184"/>
+        <w:gridCol w:w="1217"/>
+        <w:gridCol w:w="1599"/>
+        <w:gridCol w:w="5051"/>
       </w:tblGrid>
       <w:tr>
-        <w:tblPrEx>
-          <w:tblCellMar>
-            <w:top w:w="0" w:type="dxa"/>
-            <w:bottom w:w="0" w:type="dxa"/>
-          </w:tblCellMar>
-        </w:tblPrEx>
         <w:trPr>
           <w:trHeight w:val="274"/>
         </w:trPr>
@@ -535,12 +568,6 @@
         </w:tc>
       </w:tr>
       <w:tr>
-        <w:tblPrEx>
-          <w:tblCellMar>
-            <w:top w:w="0" w:type="dxa"/>
-            <w:bottom w:w="0" w:type="dxa"/>
-          </w:tblCellMar>
-        </w:tblPrEx>
         <w:trPr>
           <w:trHeight w:val="441"/>
         </w:trPr>
@@ -620,12 +647,6 @@
         </w:tc>
       </w:tr>
       <w:tr>
-        <w:tblPrEx>
-          <w:tblCellMar>
-            <w:top w:w="0" w:type="dxa"/>
-            <w:bottom w:w="0" w:type="dxa"/>
-          </w:tblCellMar>
-        </w:tblPrEx>
         <w:trPr>
           <w:trHeight w:val="441"/>
         </w:trPr>
@@ -702,12 +723,6 @@
         </w:tc>
       </w:tr>
       <w:tr>
-        <w:tblPrEx>
-          <w:tblCellMar>
-            <w:top w:w="0" w:type="dxa"/>
-            <w:bottom w:w="0" w:type="dxa"/>
-          </w:tblCellMar>
-        </w:tblPrEx>
         <w:trPr>
           <w:trHeight w:val="441"/>
         </w:trPr>
@@ -784,12 +799,6 @@
         </w:tc>
       </w:tr>
       <w:tr>
-        <w:tblPrEx>
-          <w:tblCellMar>
-            <w:top w:w="0" w:type="dxa"/>
-            <w:bottom w:w="0" w:type="dxa"/>
-          </w:tblCellMar>
-        </w:tblPrEx>
         <w:trPr>
           <w:trHeight w:val="441"/>
         </w:trPr>
@@ -866,12 +875,6 @@
         </w:tc>
       </w:tr>
       <w:tr>
-        <w:tblPrEx>
-          <w:tblCellMar>
-            <w:top w:w="0" w:type="dxa"/>
-            <w:bottom w:w="0" w:type="dxa"/>
-          </w:tblCellMar>
-        </w:tblPrEx>
         <w:trPr>
           <w:trHeight w:val="464"/>
         </w:trPr>
@@ -948,12 +951,6 @@
         </w:tc>
       </w:tr>
       <w:tr>
-        <w:tblPrEx>
-          <w:tblCellMar>
-            <w:top w:w="0" w:type="dxa"/>
-            <w:bottom w:w="0" w:type="dxa"/>
-          </w:tblCellMar>
-        </w:tblPrEx>
         <w:trPr>
           <w:trHeight w:val="441"/>
         </w:trPr>
@@ -1030,12 +1027,6 @@
         </w:tc>
       </w:tr>
       <w:tr>
-        <w:tblPrEx>
-          <w:tblCellMar>
-            <w:top w:w="0" w:type="dxa"/>
-            <w:bottom w:w="0" w:type="dxa"/>
-          </w:tblCellMar>
-        </w:tblPrEx>
         <w:trPr>
           <w:trHeight w:val="441"/>
         </w:trPr>
@@ -1099,12 +1090,6 @@
         </w:tc>
       </w:tr>
       <w:tr>
-        <w:tblPrEx>
-          <w:tblCellMar>
-            <w:top w:w="0" w:type="dxa"/>
-            <w:bottom w:w="0" w:type="dxa"/>
-          </w:tblCellMar>
-        </w:tblPrEx>
         <w:trPr>
           <w:trHeight w:val="441"/>
         </w:trPr>
@@ -1168,12 +1153,6 @@
         </w:tc>
       </w:tr>
       <w:tr>
-        <w:tblPrEx>
-          <w:tblCellMar>
-            <w:top w:w="0" w:type="dxa"/>
-            <w:bottom w:w="0" w:type="dxa"/>
-          </w:tblCellMar>
-        </w:tblPrEx>
         <w:trPr>
           <w:trHeight w:val="441"/>
         </w:trPr>
@@ -1237,12 +1216,6 @@
         </w:tc>
       </w:tr>
       <w:tr>
-        <w:tblPrEx>
-          <w:tblCellMar>
-            <w:top w:w="0" w:type="dxa"/>
-            <w:bottom w:w="0" w:type="dxa"/>
-          </w:tblCellMar>
-        </w:tblPrEx>
         <w:trPr>
           <w:trHeight w:val="441"/>
         </w:trPr>
@@ -1306,12 +1279,6 @@
         </w:tc>
       </w:tr>
       <w:tr>
-        <w:tblPrEx>
-          <w:tblCellMar>
-            <w:top w:w="0" w:type="dxa"/>
-            <w:bottom w:w="0" w:type="dxa"/>
-          </w:tblCellMar>
-        </w:tblPrEx>
         <w:trPr>
           <w:trHeight w:val="401"/>
         </w:trPr>
@@ -1375,12 +1342,6 @@
         </w:tc>
       </w:tr>
       <w:tr>
-        <w:tblPrEx>
-          <w:tblCellMar>
-            <w:top w:w="0" w:type="dxa"/>
-            <w:bottom w:w="0" w:type="dxa"/>
-          </w:tblCellMar>
-        </w:tblPrEx>
         <w:trPr>
           <w:trHeight w:val="441"/>
         </w:trPr>
@@ -1444,12 +1405,6 @@
         </w:tc>
       </w:tr>
       <w:tr>
-        <w:tblPrEx>
-          <w:tblCellMar>
-            <w:top w:w="0" w:type="dxa"/>
-            <w:bottom w:w="0" w:type="dxa"/>
-          </w:tblCellMar>
-        </w:tblPrEx>
         <w:trPr>
           <w:trHeight w:val="441"/>
         </w:trPr>
@@ -1506,12 +1461,6 @@
         </w:tc>
       </w:tr>
       <w:tr>
-        <w:tblPrEx>
-          <w:tblCellMar>
-            <w:top w:w="0" w:type="dxa"/>
-            <w:bottom w:w="0" w:type="dxa"/>
-          </w:tblCellMar>
-        </w:tblPrEx>
         <w:trPr>
           <w:trHeight w:val="441"/>
         </w:trPr>
@@ -1568,12 +1517,6 @@
         </w:tc>
       </w:tr>
       <w:tr>
-        <w:tblPrEx>
-          <w:tblCellMar>
-            <w:top w:w="0" w:type="dxa"/>
-            <w:bottom w:w="0" w:type="dxa"/>
-          </w:tblCellMar>
-        </w:tblPrEx>
         <w:trPr>
           <w:trHeight w:val="441"/>
         </w:trPr>
@@ -1630,12 +1573,6 @@
         </w:tc>
       </w:tr>
       <w:tr>
-        <w:tblPrEx>
-          <w:tblCellMar>
-            <w:top w:w="0" w:type="dxa"/>
-            <w:bottom w:w="0" w:type="dxa"/>
-          </w:tblCellMar>
-        </w:tblPrEx>
         <w:trPr>
           <w:trHeight w:val="441"/>
         </w:trPr>
@@ -1692,12 +1629,6 @@
         </w:tc>
       </w:tr>
       <w:tr>
-        <w:tblPrEx>
-          <w:tblCellMar>
-            <w:top w:w="0" w:type="dxa"/>
-            <w:bottom w:w="0" w:type="dxa"/>
-          </w:tblCellMar>
-        </w:tblPrEx>
         <w:trPr>
           <w:trHeight w:val="441"/>
         </w:trPr>
@@ -1754,12 +1685,6 @@
         </w:tc>
       </w:tr>
       <w:tr>
-        <w:tblPrEx>
-          <w:tblCellMar>
-            <w:top w:w="0" w:type="dxa"/>
-            <w:bottom w:w="0" w:type="dxa"/>
-          </w:tblCellMar>
-        </w:tblPrEx>
         <w:trPr>
           <w:trHeight w:val="441"/>
         </w:trPr>
@@ -1816,12 +1741,6 @@
         </w:tc>
       </w:tr>
       <w:tr>
-        <w:tblPrEx>
-          <w:tblCellMar>
-            <w:top w:w="0" w:type="dxa"/>
-            <w:bottom w:w="0" w:type="dxa"/>
-          </w:tblCellMar>
-        </w:tblPrEx>
         <w:trPr>
           <w:trHeight w:val="441"/>
         </w:trPr>
@@ -1878,12 +1797,6 @@
         </w:tc>
       </w:tr>
       <w:tr>
-        <w:tblPrEx>
-          <w:tblCellMar>
-            <w:top w:w="0" w:type="dxa"/>
-            <w:bottom w:w="0" w:type="dxa"/>
-          </w:tblCellMar>
-        </w:tblPrEx>
         <w:trPr>
           <w:trHeight w:val="441"/>
         </w:trPr>
@@ -1940,12 +1853,6 @@
         </w:tc>
       </w:tr>
       <w:tr>
-        <w:tblPrEx>
-          <w:tblCellMar>
-            <w:top w:w="0" w:type="dxa"/>
-            <w:bottom w:w="0" w:type="dxa"/>
-          </w:tblCellMar>
-        </w:tblPrEx>
         <w:trPr>
           <w:trHeight w:val="441"/>
         </w:trPr>
@@ -2002,12 +1909,6 @@
         </w:tc>
       </w:tr>
       <w:tr>
-        <w:tblPrEx>
-          <w:tblCellMar>
-            <w:top w:w="0" w:type="dxa"/>
-            <w:bottom w:w="0" w:type="dxa"/>
-          </w:tblCellMar>
-        </w:tblPrEx>
         <w:trPr>
           <w:trHeight w:val="441"/>
         </w:trPr>
@@ -2064,12 +1965,6 @@
         </w:tc>
       </w:tr>
       <w:tr>
-        <w:tblPrEx>
-          <w:tblCellMar>
-            <w:top w:w="0" w:type="dxa"/>
-            <w:bottom w:w="0" w:type="dxa"/>
-          </w:tblCellMar>
-        </w:tblPrEx>
         <w:trPr>
           <w:trHeight w:val="441"/>
         </w:trPr>
@@ -2126,12 +2021,6 @@
         </w:tc>
       </w:tr>
       <w:tr>
-        <w:tblPrEx>
-          <w:tblCellMar>
-            <w:top w:w="0" w:type="dxa"/>
-            <w:bottom w:w="0" w:type="dxa"/>
-          </w:tblCellMar>
-        </w:tblPrEx>
         <w:trPr>
           <w:trHeight w:val="441"/>
         </w:trPr>
@@ -2188,12 +2077,6 @@
         </w:tc>
       </w:tr>
       <w:tr>
-        <w:tblPrEx>
-          <w:tblCellMar>
-            <w:top w:w="0" w:type="dxa"/>
-            <w:bottom w:w="0" w:type="dxa"/>
-          </w:tblCellMar>
-        </w:tblPrEx>
         <w:trPr>
           <w:trHeight w:val="441"/>
         </w:trPr>
@@ -2461,6 +2344,7 @@
         <w:r>
           <w:rPr>
             <w:noProof/>
+            <w:webHidden/>
           </w:rPr>
         </w:r>
         <w:r>
@@ -2548,6 +2432,7 @@
         <w:r>
           <w:rPr>
             <w:noProof/>
+            <w:webHidden/>
           </w:rPr>
         </w:r>
         <w:r>
@@ -2635,6 +2520,7 @@
         <w:r>
           <w:rPr>
             <w:noProof/>
+            <w:webHidden/>
           </w:rPr>
         </w:r>
         <w:r>
@@ -2722,6 +2608,7 @@
         <w:r>
           <w:rPr>
             <w:noProof/>
+            <w:webHidden/>
           </w:rPr>
         </w:r>
         <w:r>
@@ -2809,6 +2696,7 @@
         <w:r>
           <w:rPr>
             <w:noProof/>
+            <w:webHidden/>
           </w:rPr>
         </w:r>
         <w:r>
@@ -2896,6 +2784,7 @@
         <w:r>
           <w:rPr>
             <w:noProof/>
+            <w:webHidden/>
           </w:rPr>
         </w:r>
         <w:r>
@@ -2983,6 +2872,7 @@
         <w:r>
           <w:rPr>
             <w:noProof/>
+            <w:webHidden/>
           </w:rPr>
         </w:r>
         <w:r>
@@ -3070,6 +2960,7 @@
         <w:r>
           <w:rPr>
             <w:noProof/>
+            <w:webHidden/>
           </w:rPr>
         </w:r>
         <w:r>
@@ -3157,6 +3048,7 @@
         <w:r>
           <w:rPr>
             <w:noProof/>
+            <w:webHidden/>
           </w:rPr>
         </w:r>
         <w:r>
@@ -3248,6 +3140,7 @@
         <w:r>
           <w:rPr>
             <w:noProof/>
+            <w:webHidden/>
           </w:rPr>
         </w:r>
         <w:r>
@@ -3335,6 +3228,7 @@
         <w:r>
           <w:rPr>
             <w:noProof/>
+            <w:webHidden/>
           </w:rPr>
         </w:r>
         <w:r>
@@ -3422,6 +3316,7 @@
         <w:r>
           <w:rPr>
             <w:noProof/>
+            <w:webHidden/>
           </w:rPr>
         </w:r>
         <w:r>
@@ -3509,6 +3404,7 @@
         <w:r>
           <w:rPr>
             <w:noProof/>
+            <w:webHidden/>
           </w:rPr>
         </w:r>
         <w:r>
@@ -3596,6 +3492,7 @@
         <w:r>
           <w:rPr>
             <w:noProof/>
+            <w:webHidden/>
           </w:rPr>
         </w:r>
         <w:r>
@@ -3687,6 +3584,7 @@
         <w:r>
           <w:rPr>
             <w:noProof/>
+            <w:webHidden/>
           </w:rPr>
         </w:r>
         <w:r>
@@ -3774,6 +3672,7 @@
         <w:r>
           <w:rPr>
             <w:noProof/>
+            <w:webHidden/>
           </w:rPr>
         </w:r>
         <w:r>
@@ -3835,21 +3734,7 @@
             <w:rStyle w:val="Hyperlink"/>
             <w:noProof/>
           </w:rPr>
-          <w:t>Release Pl</w:t>
-        </w:r>
-        <w:r>
-          <w:rPr>
-            <w:rStyle w:val="Hyperlink"/>
-            <w:noProof/>
-          </w:rPr>
-          <w:t>a</w:t>
-        </w:r>
-        <w:r>
-          <w:rPr>
-            <w:rStyle w:val="Hyperlink"/>
-            <w:noProof/>
-          </w:rPr>
-          <w:t>n</w:t>
+          <w:t>Release Plan</w:t>
         </w:r>
         <w:r>
           <w:rPr>
@@ -3875,6 +3760,7 @@
         <w:r>
           <w:rPr>
             <w:noProof/>
+            <w:webHidden/>
           </w:rPr>
         </w:r>
         <w:r>
@@ -3962,6 +3848,7 @@
         <w:r>
           <w:rPr>
             <w:noProof/>
+            <w:webHidden/>
           </w:rPr>
         </w:r>
         <w:r>
@@ -4023,21 +3910,7 @@
             <w:rStyle w:val="Hyperlink"/>
             <w:noProof/>
           </w:rPr>
-          <w:t>Budg</w:t>
-        </w:r>
-        <w:r>
-          <w:rPr>
-            <w:rStyle w:val="Hyperlink"/>
-            <w:noProof/>
-          </w:rPr>
-          <w:t>e</w:t>
-        </w:r>
-        <w:r>
-          <w:rPr>
-            <w:rStyle w:val="Hyperlink"/>
-            <w:noProof/>
-          </w:rPr>
-          <w:t>t</w:t>
+          <w:t>Budget</w:t>
         </w:r>
         <w:r>
           <w:rPr>
@@ -4063,6 +3936,7 @@
         <w:r>
           <w:rPr>
             <w:noProof/>
+            <w:webHidden/>
           </w:rPr>
         </w:r>
         <w:r>
@@ -4154,6 +4028,7 @@
         <w:r>
           <w:rPr>
             <w:noProof/>
+            <w:webHidden/>
           </w:rPr>
         </w:r>
         <w:r>
@@ -4241,6 +4116,7 @@
         <w:r>
           <w:rPr>
             <w:noProof/>
+            <w:webHidden/>
           </w:rPr>
         </w:r>
         <w:r>
@@ -4328,6 +4204,7 @@
         <w:r>
           <w:rPr>
             <w:noProof/>
+            <w:webHidden/>
           </w:rPr>
         </w:r>
         <w:r>
@@ -4419,6 +4296,7 @@
         <w:r>
           <w:rPr>
             <w:noProof/>
+            <w:webHidden/>
           </w:rPr>
         </w:r>
         <w:r>
@@ -4506,6 +4384,7 @@
         <w:r>
           <w:rPr>
             <w:noProof/>
+            <w:webHidden/>
           </w:rPr>
         </w:r>
         <w:r>
@@ -4593,6 +4472,7 @@
         <w:r>
           <w:rPr>
             <w:noProof/>
+            <w:webHidden/>
           </w:rPr>
         </w:r>
         <w:r>
@@ -4680,6 +4560,7 @@
         <w:r>
           <w:rPr>
             <w:noProof/>
+            <w:webHidden/>
           </w:rPr>
         </w:r>
         <w:r>
@@ -4981,25 +4862,25 @@
       <w:pPr>
         <w:pStyle w:val="Heading1"/>
       </w:pPr>
-      <w:bookmarkStart w:id="2" w:name="_Toc199052960"/>
+      <w:bookmarkStart w:id="1" w:name="_Toc199052960"/>
       <w:bookmarkEnd w:id="0"/>
       <w:r>
         <w:lastRenderedPageBreak/>
         <w:t>Overview</w:t>
       </w:r>
-      <w:bookmarkEnd w:id="2"/>
+      <w:bookmarkEnd w:id="1"/>
     </w:p>
     <w:p>
       <w:pPr>
         <w:pStyle w:val="Heading2"/>
       </w:pPr>
+      <w:bookmarkStart w:id="2" w:name="_Toc199052961"/>
       <w:bookmarkStart w:id="3" w:name="_Toc31182116"/>
       <w:bookmarkStart w:id="4" w:name="_Toc31182339"/>
-      <w:bookmarkStart w:id="5" w:name="_Toc199052961"/>
       <w:r>
         <w:t>Purpose and Scope</w:t>
       </w:r>
-      <w:bookmarkEnd w:id="5"/>
+      <w:bookmarkEnd w:id="2"/>
     </w:p>
     <w:bookmarkEnd w:id="3"/>
     <w:bookmarkEnd w:id="4"/>
@@ -5058,17 +4939,17 @@
       <w:pPr>
         <w:pStyle w:val="Heading2"/>
       </w:pPr>
-      <w:bookmarkStart w:id="6" w:name="_Toc31182117"/>
-      <w:bookmarkStart w:id="7" w:name="_Toc31182340"/>
+      <w:bookmarkStart w:id="5" w:name="_Toc199052962"/>
+      <w:bookmarkStart w:id="6" w:name="_Toc31182118"/>
+      <w:bookmarkStart w:id="7" w:name="_Toc31182341"/>
       <w:bookmarkStart w:id="8" w:name="_Toc31182119"/>
       <w:bookmarkStart w:id="9" w:name="_Toc31182342"/>
-      <w:bookmarkStart w:id="10" w:name="_Toc31182118"/>
-      <w:bookmarkStart w:id="11" w:name="_Toc31182341"/>
-      <w:bookmarkStart w:id="12" w:name="_Toc199052962"/>
+      <w:bookmarkStart w:id="10" w:name="_Toc31182117"/>
+      <w:bookmarkStart w:id="11" w:name="_Toc31182340"/>
       <w:r>
         <w:t>Goals and Objectives</w:t>
       </w:r>
-      <w:bookmarkEnd w:id="12"/>
+      <w:bookmarkEnd w:id="5"/>
     </w:p>
     <w:p>
       <w:pPr>
@@ -5195,11 +5076,11 @@
       <w:pPr>
         <w:pStyle w:val="Heading2"/>
       </w:pPr>
-      <w:bookmarkStart w:id="13" w:name="_Toc199052963"/>
+      <w:bookmarkStart w:id="12" w:name="_Toc199052963"/>
       <w:r>
         <w:t>Project Deliverables</w:t>
       </w:r>
-      <w:bookmarkEnd w:id="13"/>
+      <w:bookmarkEnd w:id="12"/>
     </w:p>
     <w:p>
       <w:pPr>
@@ -5410,11 +5291,11 @@
       <w:pPr>
         <w:pStyle w:val="Heading2"/>
       </w:pPr>
-      <w:bookmarkStart w:id="14" w:name="_Toc199052964"/>
+      <w:bookmarkStart w:id="13" w:name="_Toc199052964"/>
       <w:r>
         <w:t>Assumptions and Constraints</w:t>
       </w:r>
-      <w:bookmarkEnd w:id="14"/>
+      <w:bookmarkEnd w:id="13"/>
     </w:p>
     <w:p>
       <w:pPr>
@@ -5511,14 +5392,14 @@
       <w:pPr>
         <w:pStyle w:val="Heading2"/>
       </w:pPr>
-      <w:bookmarkStart w:id="15" w:name="_Toc199052965"/>
-      <w:bookmarkEnd w:id="10"/>
-      <w:bookmarkEnd w:id="11"/>
+      <w:bookmarkStart w:id="14" w:name="_Toc199052965"/>
+      <w:bookmarkEnd w:id="6"/>
+      <w:bookmarkEnd w:id="7"/>
       <w:r>
         <w:lastRenderedPageBreak/>
         <w:t>Schedule and Budget Summary</w:t>
       </w:r>
-      <w:bookmarkEnd w:id="15"/>
+      <w:bookmarkEnd w:id="14"/>
     </w:p>
     <w:p/>
     <w:p>
@@ -5532,11 +5413,11 @@
       <w:pPr>
         <w:pStyle w:val="Heading2"/>
       </w:pPr>
-      <w:bookmarkStart w:id="16" w:name="_Toc199052966"/>
+      <w:bookmarkStart w:id="15" w:name="_Toc199052966"/>
       <w:r>
         <w:t>Success Criteria</w:t>
       </w:r>
-      <w:bookmarkEnd w:id="16"/>
+      <w:bookmarkEnd w:id="15"/>
     </w:p>
     <w:p/>
     <w:p>
@@ -5603,212 +5484,212 @@
       <w:pPr>
         <w:pStyle w:val="Heading2"/>
       </w:pPr>
-      <w:bookmarkStart w:id="17" w:name="_Toc199052967"/>
+      <w:bookmarkStart w:id="16" w:name="_Toc199052967"/>
       <w:bookmarkEnd w:id="8"/>
       <w:bookmarkEnd w:id="9"/>
       <w:r>
         <w:t>Definitions</w:t>
       </w:r>
+      <w:bookmarkEnd w:id="16"/>
+    </w:p>
+    <w:p>
+      <w:pPr>
+        <w:spacing w:before="40"/>
+      </w:pPr>
+      <w:r>
+        <w:t xml:space="preserve">This section should define potentially unfamiliar or ambiguous words, acronyms and abbreviations. </w:t>
+      </w:r>
+      <w:r>
+        <w:rPr>
+          <w:b/>
+        </w:rPr>
+        <w:t>TBD</w:t>
+      </w:r>
+    </w:p>
+    <w:p>
+      <w:pPr>
+        <w:spacing w:before="40"/>
+      </w:pPr>
+    </w:p>
+    <w:p>
+      <w:pPr>
+        <w:spacing w:before="40"/>
+      </w:pPr>
+    </w:p>
+    <w:p>
+      <w:pPr>
+        <w:spacing w:before="40"/>
+      </w:pPr>
+    </w:p>
+    <w:p>
+      <w:pPr>
+        <w:spacing w:before="40"/>
+      </w:pPr>
+    </w:p>
+    <w:p>
+      <w:pPr>
+        <w:spacing w:before="40"/>
+      </w:pPr>
+    </w:p>
+    <w:p>
+      <w:pPr>
+        <w:spacing w:before="40"/>
+      </w:pPr>
+    </w:p>
+    <w:p>
+      <w:pPr>
+        <w:spacing w:before="40"/>
+      </w:pPr>
+    </w:p>
+    <w:p>
+      <w:pPr>
+        <w:spacing w:before="40"/>
+      </w:pPr>
+    </w:p>
+    <w:p>
+      <w:pPr>
+        <w:spacing w:before="40"/>
+      </w:pPr>
+    </w:p>
+    <w:p>
+      <w:pPr>
+        <w:spacing w:before="40"/>
+      </w:pPr>
+    </w:p>
+    <w:p>
+      <w:pPr>
+        <w:spacing w:before="40"/>
+      </w:pPr>
+    </w:p>
+    <w:p>
+      <w:pPr>
+        <w:spacing w:before="40"/>
+      </w:pPr>
+    </w:p>
+    <w:p>
+      <w:pPr>
+        <w:spacing w:before="40"/>
+      </w:pPr>
+    </w:p>
+    <w:p>
+      <w:pPr>
+        <w:spacing w:before="40"/>
+      </w:pPr>
+    </w:p>
+    <w:p>
+      <w:pPr>
+        <w:spacing w:before="40"/>
+      </w:pPr>
+    </w:p>
+    <w:p>
+      <w:pPr>
+        <w:spacing w:before="40"/>
+      </w:pPr>
+    </w:p>
+    <w:p>
+      <w:pPr>
+        <w:spacing w:before="40"/>
+      </w:pPr>
+    </w:p>
+    <w:p>
+      <w:pPr>
+        <w:spacing w:before="40"/>
+      </w:pPr>
+    </w:p>
+    <w:p>
+      <w:pPr>
+        <w:spacing w:before="40"/>
+      </w:pPr>
+    </w:p>
+    <w:p>
+      <w:pPr>
+        <w:spacing w:before="40"/>
+      </w:pPr>
+    </w:p>
+    <w:p>
+      <w:pPr>
+        <w:spacing w:before="40"/>
+      </w:pPr>
+    </w:p>
+    <w:p>
+      <w:pPr>
+        <w:spacing w:before="40"/>
+      </w:pPr>
+    </w:p>
+    <w:p>
+      <w:pPr>
+        <w:spacing w:before="40"/>
+      </w:pPr>
+    </w:p>
+    <w:p>
+      <w:pPr>
+        <w:spacing w:before="40"/>
+      </w:pPr>
+    </w:p>
+    <w:p>
+      <w:pPr>
+        <w:spacing w:before="40"/>
+      </w:pPr>
+    </w:p>
+    <w:p>
+      <w:pPr>
+        <w:spacing w:before="40"/>
+      </w:pPr>
+    </w:p>
+    <w:p>
+      <w:pPr>
+        <w:spacing w:before="40"/>
+      </w:pPr>
+    </w:p>
+    <w:p>
+      <w:pPr>
+        <w:spacing w:before="40"/>
+      </w:pPr>
+    </w:p>
+    <w:p>
+      <w:pPr>
+        <w:spacing w:before="40"/>
+      </w:pPr>
+    </w:p>
+    <w:p>
+      <w:pPr>
+        <w:spacing w:before="40"/>
+      </w:pPr>
+    </w:p>
+    <w:p>
+      <w:pPr>
+        <w:spacing w:before="40"/>
+      </w:pPr>
+    </w:p>
+    <w:p>
+      <w:pPr>
+        <w:spacing w:before="40"/>
+      </w:pPr>
+    </w:p>
+    <w:p>
+      <w:pPr>
+        <w:spacing w:before="40"/>
+      </w:pPr>
+    </w:p>
+    <w:p>
+      <w:pPr>
+        <w:spacing w:before="40"/>
+      </w:pPr>
+    </w:p>
+    <w:p>
+      <w:pPr>
+        <w:spacing w:before="40"/>
+      </w:pPr>
+    </w:p>
+    <w:p>
+      <w:pPr>
+        <w:pStyle w:val="Heading2"/>
+      </w:pPr>
+      <w:bookmarkStart w:id="17" w:name="_Toc199052968"/>
+      <w:r>
+        <w:t>Evolution of the Project Plan</w:t>
+      </w:r>
       <w:bookmarkEnd w:id="17"/>
-    </w:p>
-    <w:p>
-      <w:pPr>
-        <w:spacing w:before="40"/>
-      </w:pPr>
-      <w:r>
-        <w:t xml:space="preserve">This section should define potentially unfamiliar or ambiguous words, acronyms and abbreviations. </w:t>
-      </w:r>
-      <w:r>
-        <w:rPr>
-          <w:b/>
-        </w:rPr>
-        <w:t>TBD</w:t>
-      </w:r>
-    </w:p>
-    <w:p>
-      <w:pPr>
-        <w:spacing w:before="40"/>
-      </w:pPr>
-    </w:p>
-    <w:p>
-      <w:pPr>
-        <w:spacing w:before="40"/>
-      </w:pPr>
-    </w:p>
-    <w:p>
-      <w:pPr>
-        <w:spacing w:before="40"/>
-      </w:pPr>
-    </w:p>
-    <w:p>
-      <w:pPr>
-        <w:spacing w:before="40"/>
-      </w:pPr>
-    </w:p>
-    <w:p>
-      <w:pPr>
-        <w:spacing w:before="40"/>
-      </w:pPr>
-    </w:p>
-    <w:p>
-      <w:pPr>
-        <w:spacing w:before="40"/>
-      </w:pPr>
-    </w:p>
-    <w:p>
-      <w:pPr>
-        <w:spacing w:before="40"/>
-      </w:pPr>
-    </w:p>
-    <w:p>
-      <w:pPr>
-        <w:spacing w:before="40"/>
-      </w:pPr>
-    </w:p>
-    <w:p>
-      <w:pPr>
-        <w:spacing w:before="40"/>
-      </w:pPr>
-    </w:p>
-    <w:p>
-      <w:pPr>
-        <w:spacing w:before="40"/>
-      </w:pPr>
-    </w:p>
-    <w:p>
-      <w:pPr>
-        <w:spacing w:before="40"/>
-      </w:pPr>
-    </w:p>
-    <w:p>
-      <w:pPr>
-        <w:spacing w:before="40"/>
-      </w:pPr>
-    </w:p>
-    <w:p>
-      <w:pPr>
-        <w:spacing w:before="40"/>
-      </w:pPr>
-    </w:p>
-    <w:p>
-      <w:pPr>
-        <w:spacing w:before="40"/>
-      </w:pPr>
-    </w:p>
-    <w:p>
-      <w:pPr>
-        <w:spacing w:before="40"/>
-      </w:pPr>
-    </w:p>
-    <w:p>
-      <w:pPr>
-        <w:spacing w:before="40"/>
-      </w:pPr>
-    </w:p>
-    <w:p>
-      <w:pPr>
-        <w:spacing w:before="40"/>
-      </w:pPr>
-    </w:p>
-    <w:p>
-      <w:pPr>
-        <w:spacing w:before="40"/>
-      </w:pPr>
-    </w:p>
-    <w:p>
-      <w:pPr>
-        <w:spacing w:before="40"/>
-      </w:pPr>
-    </w:p>
-    <w:p>
-      <w:pPr>
-        <w:spacing w:before="40"/>
-      </w:pPr>
-    </w:p>
-    <w:p>
-      <w:pPr>
-        <w:spacing w:before="40"/>
-      </w:pPr>
-    </w:p>
-    <w:p>
-      <w:pPr>
-        <w:spacing w:before="40"/>
-      </w:pPr>
-    </w:p>
-    <w:p>
-      <w:pPr>
-        <w:spacing w:before="40"/>
-      </w:pPr>
-    </w:p>
-    <w:p>
-      <w:pPr>
-        <w:spacing w:before="40"/>
-      </w:pPr>
-    </w:p>
-    <w:p>
-      <w:pPr>
-        <w:spacing w:before="40"/>
-      </w:pPr>
-    </w:p>
-    <w:p>
-      <w:pPr>
-        <w:spacing w:before="40"/>
-      </w:pPr>
-    </w:p>
-    <w:p>
-      <w:pPr>
-        <w:spacing w:before="40"/>
-      </w:pPr>
-    </w:p>
-    <w:p>
-      <w:pPr>
-        <w:spacing w:before="40"/>
-      </w:pPr>
-    </w:p>
-    <w:p>
-      <w:pPr>
-        <w:spacing w:before="40"/>
-      </w:pPr>
-    </w:p>
-    <w:p>
-      <w:pPr>
-        <w:spacing w:before="40"/>
-      </w:pPr>
-    </w:p>
-    <w:p>
-      <w:pPr>
-        <w:spacing w:before="40"/>
-      </w:pPr>
-    </w:p>
-    <w:p>
-      <w:pPr>
-        <w:spacing w:before="40"/>
-      </w:pPr>
-    </w:p>
-    <w:p>
-      <w:pPr>
-        <w:spacing w:before="40"/>
-      </w:pPr>
-    </w:p>
-    <w:p>
-      <w:pPr>
-        <w:spacing w:before="40"/>
-      </w:pPr>
-    </w:p>
-    <w:p>
-      <w:pPr>
-        <w:spacing w:before="40"/>
-      </w:pPr>
-    </w:p>
-    <w:p>
-      <w:pPr>
-        <w:pStyle w:val="Heading2"/>
-      </w:pPr>
-      <w:bookmarkStart w:id="18" w:name="_Toc199052968"/>
-      <w:r>
-        <w:t>Evolution of the Project Plan</w:t>
-      </w:r>
-      <w:bookmarkEnd w:id="18"/>
     </w:p>
     <w:p/>
     <w:p/>
@@ -5870,24 +5751,24 @@
       <w:pPr>
         <w:pStyle w:val="Heading1"/>
       </w:pPr>
-      <w:bookmarkStart w:id="19" w:name="_Toc199052969"/>
-      <w:bookmarkEnd w:id="6"/>
-      <w:bookmarkEnd w:id="7"/>
+      <w:bookmarkStart w:id="18" w:name="_Toc199052969"/>
+      <w:bookmarkEnd w:id="10"/>
+      <w:bookmarkEnd w:id="11"/>
       <w:r>
         <w:lastRenderedPageBreak/>
         <w:t>Startup Plan</w:t>
       </w:r>
+      <w:bookmarkEnd w:id="18"/>
+    </w:p>
+    <w:p>
+      <w:pPr>
+        <w:pStyle w:val="Heading2"/>
+      </w:pPr>
+      <w:bookmarkStart w:id="19" w:name="_Toc199052970"/>
+      <w:r>
+        <w:t>Team Organization</w:t>
+      </w:r>
       <w:bookmarkEnd w:id="19"/>
-    </w:p>
-    <w:p>
-      <w:pPr>
-        <w:pStyle w:val="Heading2"/>
-      </w:pPr>
-      <w:bookmarkStart w:id="20" w:name="_Toc199052970"/>
-      <w:r>
-        <w:t>Team Organization</w:t>
-      </w:r>
-      <w:bookmarkEnd w:id="20"/>
     </w:p>
     <w:p>
       <w:pPr>
@@ -5981,12 +5862,28 @@
         </w:rPr>
         <w:tab/>
       </w:r>
+      <w:proofErr w:type="spellStart"/>
       <w:r>
         <w:rPr>
           <w:b/>
         </w:rPr>
-        <w:t>Samaa Gaaza</w:t>
-      </w:r>
+        <w:t>Samaa</w:t>
+      </w:r>
+      <w:proofErr w:type="spellEnd"/>
+      <w:r>
+        <w:rPr>
+          <w:b/>
+        </w:rPr>
+        <w:t xml:space="preserve"> </w:t>
+      </w:r>
+      <w:proofErr w:type="spellStart"/>
+      <w:r>
+        <w:rPr>
+          <w:b/>
+        </w:rPr>
+        <w:t>Gaaza</w:t>
+      </w:r>
+      <w:proofErr w:type="spellEnd"/>
     </w:p>
     <w:p>
       <w:pPr>
@@ -6045,7 +5942,21 @@
         <w:rPr>
           <w:b/>
         </w:rPr>
-        <w:t>Raphael Fontes da Silva</w:t>
+        <w:t xml:space="preserve">Raphael </w:t>
+      </w:r>
+      <w:proofErr w:type="spellStart"/>
+      <w:r>
+        <w:rPr>
+          <w:b/>
+        </w:rPr>
+        <w:t>Fontes</w:t>
+      </w:r>
+      <w:proofErr w:type="spellEnd"/>
+      <w:r>
+        <w:rPr>
+          <w:b/>
+        </w:rPr>
+        <w:t xml:space="preserve"> da Silva</w:t>
       </w:r>
     </w:p>
     <w:p>
@@ -6223,11 +6134,11 @@
       <w:pPr>
         <w:pStyle w:val="Heading2"/>
       </w:pPr>
-      <w:bookmarkStart w:id="21" w:name="_Toc199052971"/>
+      <w:bookmarkStart w:id="20" w:name="_Toc199052971"/>
       <w:r>
         <w:t>Project Communications</w:t>
       </w:r>
-      <w:bookmarkEnd w:id="21"/>
+      <w:bookmarkEnd w:id="20"/>
     </w:p>
     <w:p>
       <w:pPr>
@@ -6248,7 +6159,15 @@
         </w:numPr>
       </w:pPr>
       <w:r>
-        <w:t>A Trello organization has been created for managing tasks and updating team members with changes or for requesting information.</w:t>
+        <w:t xml:space="preserve">A </w:t>
+      </w:r>
+      <w:proofErr w:type="spellStart"/>
+      <w:r>
+        <w:t>Trello</w:t>
+      </w:r>
+      <w:proofErr w:type="spellEnd"/>
+      <w:r>
+        <w:t xml:space="preserve"> organization has been created for managing tasks and updating team members with changes or for requesting information.</w:t>
       </w:r>
     </w:p>
     <w:p>
@@ -6268,48 +6187,48 @@
       <w:pPr>
         <w:pStyle w:val="Heading2"/>
       </w:pPr>
-      <w:bookmarkStart w:id="22" w:name="_Toc199052972"/>
+      <w:bookmarkStart w:id="21" w:name="_Toc199052972"/>
       <w:r>
         <w:t>Technical Process</w:t>
       </w:r>
+      <w:bookmarkEnd w:id="21"/>
+    </w:p>
+    <w:p>
+      <w:r>
+        <w:t xml:space="preserve">For this project the team took an iterative and incremental approach. Utilizing the </w:t>
+      </w:r>
+      <w:hyperlink r:id="rId8" w:tooltip="Agile software development" w:history="1">
+        <w:r>
+          <w:rPr>
+            <w:rStyle w:val="Hyperlink"/>
+          </w:rPr>
+          <w:t>agile software development</w:t>
+        </w:r>
+      </w:hyperlink>
+      <w:r>
+        <w:t xml:space="preserve"> framework for managing product development. It defines "a flexible, </w:t>
+      </w:r>
+      <w:hyperlink r:id="rId9" w:tooltip="Holism" w:history="1">
+        <w:r>
+          <w:rPr>
+            <w:rStyle w:val="Hyperlink"/>
+          </w:rPr>
+          <w:t>holistic</w:t>
+        </w:r>
+      </w:hyperlink>
+      <w:r>
+        <w:t xml:space="preserve"> product development strategy where a development team works as a unit to reach a common goal", challenges assumptions of the "traditional, sequential approach" to product development, and enables teams to self-organize by encouraging physical co-location or close online collaboration of all team members, as well as daily face-to-face communication among all team members and disciplines in the project.</w:t>
+      </w:r>
+    </w:p>
+    <w:p>
+      <w:pPr>
+        <w:pStyle w:val="Heading2"/>
+      </w:pPr>
+      <w:bookmarkStart w:id="22" w:name="_Toc199052973"/>
+      <w:r>
+        <w:t>Tools</w:t>
+      </w:r>
       <w:bookmarkEnd w:id="22"/>
-    </w:p>
-    <w:p>
-      <w:r>
-        <w:t xml:space="preserve">For this project the team took an iterative and incremental approach. Utilizing the </w:t>
-      </w:r>
-      <w:hyperlink r:id="rId8" w:tooltip="Agile software development" w:history="1">
-        <w:r>
-          <w:rPr>
-            <w:rStyle w:val="Hyperlink"/>
-          </w:rPr>
-          <w:t>agile software development</w:t>
-        </w:r>
-      </w:hyperlink>
-      <w:r>
-        <w:t xml:space="preserve"> framework for managing product development. It defines "a flexible, </w:t>
-      </w:r>
-      <w:hyperlink r:id="rId9" w:tooltip="Holism" w:history="1">
-        <w:r>
-          <w:rPr>
-            <w:rStyle w:val="Hyperlink"/>
-          </w:rPr>
-          <w:t>holistic</w:t>
-        </w:r>
-      </w:hyperlink>
-      <w:r>
-        <w:t xml:space="preserve"> product development strategy where a development team works as a unit to reach a common goal", challenges assumptions of the "traditional, sequential approach" to product development, and enables teams to self-organize by encouraging physical co-location or close online collaboration of all team members, as well as daily face-to-face communication among all team members and disciplines in the project.</w:t>
-      </w:r>
-    </w:p>
-    <w:p>
-      <w:pPr>
-        <w:pStyle w:val="Heading2"/>
-      </w:pPr>
-      <w:bookmarkStart w:id="23" w:name="_Toc199052973"/>
-      <w:r>
-        <w:t>Tools</w:t>
-      </w:r>
-      <w:bookmarkEnd w:id="23"/>
     </w:p>
     <w:p>
       <w:pPr>
@@ -6335,9 +6254,11 @@
       <w:r>
         <w:t xml:space="preserve">Defect tracking – defects and issues will be tracked using </w:t>
       </w:r>
+      <w:proofErr w:type="spellStart"/>
       <w:r>
         <w:t>Trello</w:t>
       </w:r>
+      <w:proofErr w:type="spellEnd"/>
     </w:p>
     <w:p>
       <w:pPr>
@@ -6364,10 +6285,18 @@
         <w:t>Automated testing – unit test</w:t>
       </w:r>
       <w:r>
-        <w:t>s will be implemented with the C</w:t>
-      </w:r>
-      <w:r>
-        <w:t>Unit testing framework.</w:t>
+        <w:t xml:space="preserve">s will be implemented with the </w:t>
+      </w:r>
+      <w:proofErr w:type="spellStart"/>
+      <w:r>
+        <w:t>C</w:t>
+      </w:r>
+      <w:r>
+        <w:t>Unit</w:t>
+      </w:r>
+      <w:proofErr w:type="spellEnd"/>
+      <w:r>
+        <w:t xml:space="preserve"> testing framework.</w:t>
       </w:r>
     </w:p>
     <w:p>
@@ -6377,8 +6306,13 @@
           <w:numId w:val="14"/>
         </w:numPr>
       </w:pPr>
-      <w:r>
-        <w:t xml:space="preserve">Github social repository. </w:t>
+      <w:proofErr w:type="spellStart"/>
+      <w:r>
+        <w:t>Github</w:t>
+      </w:r>
+      <w:proofErr w:type="spellEnd"/>
+      <w:r>
+        <w:t xml:space="preserve"> social repository. </w:t>
       </w:r>
     </w:p>
     <w:p/>
@@ -6389,83 +6323,83 @@
       <w:pPr>
         <w:pStyle w:val="Heading1"/>
       </w:pPr>
-      <w:bookmarkStart w:id="24" w:name="_Toc199052974"/>
+      <w:bookmarkStart w:id="23" w:name="_Toc199052974"/>
       <w:r>
         <w:t>Work Plan</w:t>
       </w:r>
+      <w:bookmarkEnd w:id="23"/>
+    </w:p>
+    <w:p>
+      <w:pPr>
+        <w:pStyle w:val="Heading2"/>
+      </w:pPr>
+      <w:bookmarkStart w:id="24" w:name="_Toc199052976"/>
+      <w:r>
+        <w:t>Release Pla</w:t>
+      </w:r>
       <w:bookmarkEnd w:id="24"/>
+      <w:r>
+        <w:t>n</w:t>
+      </w:r>
+    </w:p>
+    <w:p>
+      <w:pPr>
+        <w:spacing w:before="120"/>
+      </w:pPr>
+      <w:r>
+        <w:t>See Project Timeline document under Documentation folder for planned release timeline. At the end of each iteration, a stable release will be merged into the master branch.</w:t>
+      </w:r>
     </w:p>
     <w:p>
       <w:pPr>
         <w:pStyle w:val="Heading2"/>
       </w:pPr>
-      <w:bookmarkStart w:id="25" w:name="_Toc199052976"/>
-      <w:r>
-        <w:t>Release Pla</w:t>
+      <w:bookmarkStart w:id="25" w:name="_Toc199052977"/>
+      <w:r>
+        <w:t>Iteration Plans</w:t>
       </w:r>
       <w:bookmarkEnd w:id="25"/>
-      <w:r>
-        <w:t>n</w:t>
-      </w:r>
-    </w:p>
-    <w:p>
-      <w:pPr>
-        <w:spacing w:before="120"/>
-      </w:pPr>
-      <w:r>
-        <w:t>See Project Timeline document under Documentation folder for planned release timeline. At the end of each iteration, a stable release will be merged into the master branch.</w:t>
-      </w:r>
+    </w:p>
+    <w:p>
+      <w:r>
+        <w:t>See Project Timeline document under Documentation folder for planned actions on iterations.</w:t>
+      </w:r>
+    </w:p>
+    <w:p>
+      <w:pPr>
+        <w:pStyle w:val="Heading1"/>
+      </w:pPr>
+      <w:bookmarkStart w:id="26" w:name="_Toc199052979"/>
+      <w:r>
+        <w:t>Control Plan</w:t>
+      </w:r>
+      <w:bookmarkEnd w:id="26"/>
     </w:p>
     <w:p>
       <w:pPr>
         <w:pStyle w:val="Heading2"/>
       </w:pPr>
-      <w:bookmarkStart w:id="26" w:name="_Toc199052977"/>
-      <w:r>
-        <w:t>Iteration Plans</w:t>
-      </w:r>
-      <w:bookmarkEnd w:id="26"/>
-    </w:p>
-    <w:p>
-      <w:r>
-        <w:t>See Project Timeline document under Documentation folder for planned actions on iterations.</w:t>
-      </w:r>
-    </w:p>
-    <w:p>
-      <w:pPr>
-        <w:pStyle w:val="Heading1"/>
-      </w:pPr>
-      <w:bookmarkStart w:id="27" w:name="_Toc199052979"/>
-      <w:r>
-        <w:t>Control Plan</w:t>
+      <w:bookmarkStart w:id="27" w:name="_Toc199052980"/>
+      <w:r>
+        <w:t>Monitoring and Control</w:t>
       </w:r>
       <w:bookmarkEnd w:id="27"/>
     </w:p>
     <w:p>
+      <w:r>
+        <w:t>Project manager will perform merges into master branch after running tests to ensure stability of project prior to release. Each iteration concludes with a review. Iterations are planned in Project Timeline document.</w:t>
+      </w:r>
+    </w:p>
+    <w:p>
       <w:pPr>
         <w:pStyle w:val="Heading2"/>
       </w:pPr>
-      <w:bookmarkStart w:id="28" w:name="_Toc199052980"/>
-      <w:r>
-        <w:t>Monitoring and Control</w:t>
-      </w:r>
-      <w:bookmarkEnd w:id="28"/>
-    </w:p>
-    <w:p>
-      <w:r>
-        <w:t>Project manager will perform merges into master branch after running tests to ensure stability of project prior to release. Each iteration concludes with a review. Iterations are planned in Project Timeline document.</w:t>
-      </w:r>
-    </w:p>
-    <w:p>
-      <w:pPr>
-        <w:pStyle w:val="Heading2"/>
-      </w:pPr>
-      <w:bookmarkStart w:id="29" w:name="_Toc199052981"/>
+      <w:bookmarkStart w:id="28" w:name="_Toc199052981"/>
       <w:r>
         <w:lastRenderedPageBreak/>
         <w:t>Project Measurements</w:t>
       </w:r>
-      <w:bookmarkEnd w:id="29"/>
+      <w:bookmarkEnd w:id="28"/>
     </w:p>
     <w:p>
       <w:pPr>
@@ -6498,12 +6432,6 @@
         <w:gridCol w:w="1526"/>
       </w:tblGrid>
       <w:tr>
-        <w:tblPrEx>
-          <w:tblCellMar>
-            <w:top w:w="0" w:type="dxa"/>
-            <w:bottom w:w="0" w:type="dxa"/>
-          </w:tblCellMar>
-        </w:tblPrEx>
         <w:trPr>
           <w:cantSplit/>
           <w:trHeight w:val="275"/>
@@ -6584,12 +6512,6 @@
         </w:tc>
       </w:tr>
       <w:tr>
-        <w:tblPrEx>
-          <w:tblCellMar>
-            <w:top w:w="0" w:type="dxa"/>
-            <w:bottom w:w="0" w:type="dxa"/>
-          </w:tblCellMar>
-        </w:tblPrEx>
         <w:trPr>
           <w:cantSplit/>
           <w:trHeight w:val="708"/>
@@ -6638,19 +6560,15 @@
             <w:pPr>
               <w:jc w:val="center"/>
             </w:pPr>
+            <w:proofErr w:type="spellStart"/>
             <w:r>
               <w:t>Mgr</w:t>
             </w:r>
+            <w:proofErr w:type="spellEnd"/>
           </w:p>
         </w:tc>
       </w:tr>
       <w:tr>
-        <w:tblPrEx>
-          <w:tblCellMar>
-            <w:top w:w="0" w:type="dxa"/>
-            <w:bottom w:w="0" w:type="dxa"/>
-          </w:tblCellMar>
-        </w:tblPrEx>
         <w:trPr>
           <w:trHeight w:val="960"/>
         </w:trPr>
@@ -6708,19 +6626,15 @@
             <w:pPr>
               <w:jc w:val="center"/>
             </w:pPr>
+            <w:proofErr w:type="spellStart"/>
             <w:r>
               <w:t>Mgr</w:t>
             </w:r>
+            <w:proofErr w:type="spellEnd"/>
           </w:p>
         </w:tc>
       </w:tr>
       <w:tr>
-        <w:tblPrEx>
-          <w:tblCellMar>
-            <w:top w:w="0" w:type="dxa"/>
-            <w:bottom w:w="0" w:type="dxa"/>
-          </w:tblCellMar>
-        </w:tblPrEx>
         <w:trPr>
           <w:trHeight w:val="980"/>
         </w:trPr>
@@ -6759,19 +6673,23 @@
             <w:tcW w:w="1166" w:type="dxa"/>
           </w:tcPr>
           <w:p>
+            <w:proofErr w:type="spellStart"/>
             <w:r>
-              <w:t>Mgr/Pgr</w:t>
+              <w:t>Mgr</w:t>
             </w:r>
+            <w:proofErr w:type="spellEnd"/>
+            <w:r>
+              <w:t>/</w:t>
+            </w:r>
+            <w:proofErr w:type="spellStart"/>
+            <w:r>
+              <w:t>Pgr</w:t>
+            </w:r>
+            <w:proofErr w:type="spellEnd"/>
           </w:p>
         </w:tc>
       </w:tr>
       <w:tr>
-        <w:tblPrEx>
-          <w:tblCellMar>
-            <w:top w:w="0" w:type="dxa"/>
-            <w:bottom w:w="0" w:type="dxa"/>
-          </w:tblCellMar>
-        </w:tblPrEx>
         <w:trPr>
           <w:trHeight w:val="710"/>
         </w:trPr>
@@ -6810,12 +6728,6 @@
         </w:tc>
       </w:tr>
       <w:tr>
-        <w:tblPrEx>
-          <w:tblCellMar>
-            <w:top w:w="0" w:type="dxa"/>
-            <w:bottom w:w="0" w:type="dxa"/>
-          </w:tblCellMar>
-        </w:tblPrEx>
         <w:trPr>
           <w:cantSplit/>
           <w:trHeight w:val="980"/>
@@ -6848,19 +6760,15 @@
             <w:pPr>
               <w:jc w:val="center"/>
             </w:pPr>
+            <w:proofErr w:type="spellStart"/>
             <w:r>
               <w:t>Mgr</w:t>
             </w:r>
+            <w:proofErr w:type="spellEnd"/>
           </w:p>
         </w:tc>
       </w:tr>
       <w:tr>
-        <w:tblPrEx>
-          <w:tblCellMar>
-            <w:top w:w="0" w:type="dxa"/>
-            <w:bottom w:w="0" w:type="dxa"/>
-          </w:tblCellMar>
-        </w:tblPrEx>
         <w:trPr>
           <w:cantSplit/>
           <w:trHeight w:val="1147"/>
@@ -6903,8 +6811,21 @@
             <w:tcW w:w="1166" w:type="dxa"/>
           </w:tcPr>
           <w:p>
+            <w:proofErr w:type="spellStart"/>
             <w:r>
-              <w:t>Mgr/Pgr/QA</w:t>
+              <w:t>Mgr</w:t>
+            </w:r>
+            <w:proofErr w:type="spellEnd"/>
+            <w:r>
+              <w:t>/</w:t>
+            </w:r>
+            <w:proofErr w:type="spellStart"/>
+            <w:r>
+              <w:t>Pgr</w:t>
+            </w:r>
+            <w:proofErr w:type="spellEnd"/>
+            <w:r>
+              <w:t>/QA</w:t>
             </w:r>
           </w:p>
         </w:tc>
@@ -6919,21 +6840,21 @@
       <w:pPr>
         <w:pStyle w:val="Heading1"/>
       </w:pPr>
-      <w:bookmarkStart w:id="30" w:name="_Toc199052982"/>
+      <w:bookmarkStart w:id="29" w:name="_Toc199052982"/>
       <w:r>
         <w:t>Supporting Process Plans</w:t>
       </w:r>
+      <w:bookmarkEnd w:id="29"/>
+    </w:p>
+    <w:p>
+      <w:pPr>
+        <w:pStyle w:val="Heading2"/>
+      </w:pPr>
+      <w:bookmarkStart w:id="30" w:name="_Toc199052983"/>
+      <w:r>
+        <w:t>Risk Management Plan</w:t>
+      </w:r>
       <w:bookmarkEnd w:id="30"/>
-    </w:p>
-    <w:p>
-      <w:pPr>
-        <w:pStyle w:val="Heading2"/>
-      </w:pPr>
-      <w:bookmarkStart w:id="31" w:name="_Toc199052983"/>
-      <w:r>
-        <w:t>Risk Management Plan</w:t>
-      </w:r>
-      <w:bookmarkEnd w:id="31"/>
     </w:p>
     <w:p/>
     <w:p>
@@ -6970,7 +6891,252 @@
         <w:t xml:space="preserve">The risks for this project will be managed and controlled within the constraints of time, scope, and cost. All identified risks will be evaluated in order to determine how they affect this triple constraint. The project manager, with the assistance of the project team, will determine the best way to respond to each risk to ensure compliance with these constraints. </w:t>
       </w:r>
     </w:p>
-    <w:p/>
+    <w:p>
+      <w:pPr>
+        <w:pStyle w:val="NormalWeb"/>
+      </w:pPr>
+    </w:p>
+    <w:tbl>
+      <w:tblPr>
+        <w:tblStyle w:val="TableGrid"/>
+        <w:tblpPr w:leftFromText="180" w:rightFromText="180" w:vertAnchor="page" w:horzAnchor="margin" w:tblpY="4066"/>
+        <w:tblW w:w="9858" w:type="dxa"/>
+        <w:tblLook w:val="04A0" w:firstRow="1" w:lastRow="0" w:firstColumn="1" w:lastColumn="0" w:noHBand="0" w:noVBand="1"/>
+      </w:tblPr>
+      <w:tblGrid>
+        <w:gridCol w:w="2695"/>
+        <w:gridCol w:w="7163"/>
+      </w:tblGrid>
+      <w:tr>
+        <w:trPr>
+          <w:trHeight w:val="1327"/>
+        </w:trPr>
+        <w:tc>
+          <w:tcPr>
+            <w:tcW w:w="2695" w:type="dxa"/>
+          </w:tcPr>
+          <w:p>
+            <w:r>
+              <w:t xml:space="preserve">Limited experience with C# and </w:t>
+            </w:r>
+            <w:hyperlink r:id="rId10" w:tgtFrame="_blank" w:history="1">
+              <w:r>
+                <w:rPr>
+                  <w:rStyle w:val="Hyperlink"/>
+                </w:rPr>
+                <w:t>ASP.NET</w:t>
+              </w:r>
+            </w:hyperlink>
+            <w:r>
+              <w:t xml:space="preserve"> leading to difficulty in estimating timelines. </w:t>
+            </w:r>
+          </w:p>
+        </w:tc>
+        <w:tc>
+          <w:tcPr>
+            <w:tcW w:w="7163" w:type="dxa"/>
+          </w:tcPr>
+          <w:p>
+            <w:r>
+              <w:t>We reduced this risk by buying information with our technical prototype.</w:t>
+            </w:r>
+          </w:p>
+        </w:tc>
+      </w:tr>
+      <w:tr>
+        <w:trPr>
+          <w:trHeight w:val="1253"/>
+        </w:trPr>
+        <w:tc>
+          <w:tcPr>
+            <w:tcW w:w="2695" w:type="dxa"/>
+          </w:tcPr>
+          <w:p>
+            <w:r>
+              <w:t>Limited experience with web technologies which could make design challenging.</w:t>
+            </w:r>
+          </w:p>
+        </w:tc>
+        <w:tc>
+          <w:tcPr>
+            <w:tcW w:w="7163" w:type="dxa"/>
+          </w:tcPr>
+          <w:p>
+            <w:r>
+              <w:t>Risk mitigation – Setting deadlines allows to track progress and ensure we are on track to deliver system requirements at the end of each iteration. Thus mitigating the risk.</w:t>
+            </w:r>
+          </w:p>
+        </w:tc>
+      </w:tr>
+      <w:tr>
+        <w:trPr>
+          <w:trHeight w:val="1327"/>
+        </w:trPr>
+        <w:tc>
+          <w:tcPr>
+            <w:tcW w:w="2695" w:type="dxa"/>
+          </w:tcPr>
+          <w:p>
+            <w:r>
+              <w:t>Limited experience with distributed version control software</w:t>
+            </w:r>
+          </w:p>
+        </w:tc>
+        <w:tc>
+          <w:tcPr>
+            <w:tcW w:w="7163" w:type="dxa"/>
+          </w:tcPr>
+          <w:p>
+            <w:r>
+              <w:t xml:space="preserve">Risk acceptance –This is software is mandatory for the project. The team will gain experience as the project continues. The risk will gradually decrease as experience with the software increases. </w:t>
+            </w:r>
+          </w:p>
+        </w:tc>
+      </w:tr>
+      <w:tr>
+        <w:trPr>
+          <w:trHeight w:val="1253"/>
+        </w:trPr>
+        <w:tc>
+          <w:tcPr>
+            <w:tcW w:w="2695" w:type="dxa"/>
+          </w:tcPr>
+          <w:p>
+            <w:r>
+              <w:t xml:space="preserve">Narrow scope of project. </w:t>
+            </w:r>
+          </w:p>
+        </w:tc>
+        <w:tc>
+          <w:tcPr>
+            <w:tcW w:w="7163" w:type="dxa"/>
+          </w:tcPr>
+          <w:p>
+            <w:r>
+              <w:t xml:space="preserve">In order to get detailed instructions, and specifics for system and system requirements the team has access to the client anytime we need clarification. </w:t>
+            </w:r>
+          </w:p>
+        </w:tc>
+      </w:tr>
+      <w:tr>
+        <w:trPr>
+          <w:trHeight w:val="1253"/>
+        </w:trPr>
+        <w:tc>
+          <w:tcPr>
+            <w:tcW w:w="2695" w:type="dxa"/>
+          </w:tcPr>
+          <w:p>
+            <w:r>
+              <w:t>Web based tools don't work as expected.</w:t>
+            </w:r>
+          </w:p>
+        </w:tc>
+        <w:tc>
+          <w:tcPr>
+            <w:tcW w:w="7163" w:type="dxa"/>
+          </w:tcPr>
+          <w:p>
+            <w:r>
+              <w:t xml:space="preserve">Through web based tutorials and other learning tools we reduce this risk. This risk poses problems because we have to learn a whole new software which makes it difficult to estimate timelines. </w:t>
+            </w:r>
+          </w:p>
+        </w:tc>
+      </w:tr>
+      <w:tr>
+        <w:trPr>
+          <w:trHeight w:val="1253"/>
+        </w:trPr>
+        <w:tc>
+          <w:tcPr>
+            <w:tcW w:w="2695" w:type="dxa"/>
+          </w:tcPr>
+          <w:p/>
+        </w:tc>
+        <w:tc>
+          <w:tcPr>
+            <w:tcW w:w="7163" w:type="dxa"/>
+          </w:tcPr>
+          <w:p/>
+        </w:tc>
+      </w:tr>
+      <w:tr>
+        <w:trPr>
+          <w:trHeight w:val="1253"/>
+        </w:trPr>
+        <w:tc>
+          <w:tcPr>
+            <w:tcW w:w="2695" w:type="dxa"/>
+          </w:tcPr>
+          <w:p/>
+        </w:tc>
+        <w:tc>
+          <w:tcPr>
+            <w:tcW w:w="7163" w:type="dxa"/>
+          </w:tcPr>
+          <w:p/>
+        </w:tc>
+      </w:tr>
+      <w:tr>
+        <w:trPr>
+          <w:trHeight w:val="1253"/>
+        </w:trPr>
+        <w:tc>
+          <w:tcPr>
+            <w:tcW w:w="2695" w:type="dxa"/>
+          </w:tcPr>
+          <w:p/>
+        </w:tc>
+        <w:tc>
+          <w:tcPr>
+            <w:tcW w:w="7163" w:type="dxa"/>
+          </w:tcPr>
+          <w:p/>
+        </w:tc>
+      </w:tr>
+    </w:tbl>
+    <w:tbl>
+      <w:tblPr>
+        <w:tblStyle w:val="TableGrid"/>
+        <w:tblpPr w:leftFromText="180" w:rightFromText="180" w:vertAnchor="text" w:horzAnchor="margin" w:tblpY="691"/>
+        <w:tblOverlap w:val="never"/>
+        <w:tblW w:w="9872" w:type="dxa"/>
+        <w:tblLook w:val="04A0" w:firstRow="1" w:lastRow="0" w:firstColumn="1" w:lastColumn="0" w:noHBand="0" w:noVBand="1"/>
+      </w:tblPr>
+      <w:tblGrid>
+        <w:gridCol w:w="2695"/>
+        <w:gridCol w:w="7177"/>
+      </w:tblGrid>
+      <w:tr>
+        <w:trPr>
+          <w:trHeight w:val="254"/>
+        </w:trPr>
+        <w:tc>
+          <w:tcPr>
+            <w:tcW w:w="2695" w:type="dxa"/>
+          </w:tcPr>
+          <w:p>
+            <w:r>
+              <w:t>Risk</w:t>
+            </w:r>
+          </w:p>
+        </w:tc>
+        <w:tc>
+          <w:tcPr>
+            <w:tcW w:w="7177" w:type="dxa"/>
+          </w:tcPr>
+          <w:p>
+            <w:r>
+              <w:t>Risk Response</w:t>
+            </w:r>
+          </w:p>
+        </w:tc>
+      </w:tr>
+    </w:tbl>
+    <w:p>
+      <w:bookmarkStart w:id="31" w:name="_GoBack"/>
+      <w:bookmarkEnd w:id="31"/>
+    </w:p>
     <w:p>
       <w:pPr>
         <w:pStyle w:val="Heading2"/>
@@ -6983,7 +7149,15 @@
     </w:p>
     <w:p>
       <w:r>
-        <w:t>Configuration management plans for this document and other baselined work products including review procedures and change management procedures.</w:t>
+        <w:t xml:space="preserve">Configuration management plans for this document and other </w:t>
+      </w:r>
+      <w:proofErr w:type="spellStart"/>
+      <w:r>
+        <w:t>baselined</w:t>
+      </w:r>
+      <w:proofErr w:type="spellEnd"/>
+      <w:r>
+        <w:t xml:space="preserve"> work products including review procedures and change management procedures.</w:t>
       </w:r>
     </w:p>
     <w:p/>
@@ -7031,9 +7205,14 @@
       <w:r>
         <w:t>The naming convention for documents will be: NNN-</w:t>
       </w:r>
+      <w:proofErr w:type="spellStart"/>
       <w:proofErr w:type="gramStart"/>
       <w:r>
-        <w:t>VVV.suffix  where</w:t>
+        <w:t>VVV.suffix</w:t>
+      </w:r>
+      <w:proofErr w:type="spellEnd"/>
+      <w:r>
+        <w:t xml:space="preserve">  where</w:t>
       </w:r>
       <w:proofErr w:type="gramEnd"/>
       <w:r>
@@ -7052,7 +7231,23 @@
         <w:ind w:left="720"/>
       </w:pPr>
       <w:r>
-        <w:t>All project (work products) items (documents, source code, test cases, program data, test data, etc) will be stored in the CVS repository but not all will be under change control (subject to formal change control procedures.) Only the system requirements, project plan and source code will be baselined and under configuration control. </w:t>
+        <w:t xml:space="preserve">All project (work products) items (documents, source code, test cases, program data, test data, </w:t>
+      </w:r>
+      <w:proofErr w:type="spellStart"/>
+      <w:r>
+        <w:t>etc</w:t>
+      </w:r>
+      <w:proofErr w:type="spellEnd"/>
+      <w:r>
+        <w:t xml:space="preserve">) will be stored in the CVS repository but not all will be under change control (subject to formal change control procedures.) Only the system requirements, project plan and source code will be </w:t>
+      </w:r>
+      <w:proofErr w:type="spellStart"/>
+      <w:r>
+        <w:t>baselined</w:t>
+      </w:r>
+      <w:proofErr w:type="spellEnd"/>
+      <w:r>
+        <w:t xml:space="preserve"> and under configuration control. </w:t>
       </w:r>
     </w:p>
     <w:p>
@@ -7067,7 +7262,23 @@
         <w:ind w:left="720"/>
       </w:pPr>
       <w:r>
-        <w:t>Items that are subject to change control will be considered baselined after a group review at the end of the life cycle phase during which they are created. Baselined here means that the product has undergone a formal review and can only be changed through the prescribed change control procedures.</w:t>
+        <w:t xml:space="preserve">Items that are subject to change control will be considered </w:t>
+      </w:r>
+      <w:proofErr w:type="spellStart"/>
+      <w:r>
+        <w:t>baselined</w:t>
+      </w:r>
+      <w:proofErr w:type="spellEnd"/>
+      <w:r>
+        <w:t xml:space="preserve"> after a group review at the end of the life cycle phase during which they are created. </w:t>
+      </w:r>
+      <w:proofErr w:type="spellStart"/>
+      <w:r>
+        <w:t>Baselined</w:t>
+      </w:r>
+      <w:proofErr w:type="spellEnd"/>
+      <w:r>
+        <w:t xml:space="preserve"> here means that the product has undergone a formal review and can only be changed through the prescribed change control procedures.</w:t>
       </w:r>
     </w:p>
     <w:p>
@@ -7082,7 +7293,23 @@
         <w:ind w:left="720"/>
       </w:pPr>
       <w:r>
-        <w:t>The change control procedure once a product is baselined is: (1) anyone wanting to make a change to a baselined item sends an email to the rest of the group describing the change, reason for the change, expected impact, and timeline for integrating the change. (2) if no one responds to the group within 2 days with a reason for why the change request shouldn't be permitted, it will be considered accepted and the person proposing the change may proceed with the change. If anyone does object to the change, the reason for objecting will be discussed at a meeting where everyone is invited to attend and voice their opinion. At the end of the meeting a democratic vote will be held to decide whether or not the change should be allowed.</w:t>
+        <w:t xml:space="preserve">The change control procedure once a product is </w:t>
+      </w:r>
+      <w:proofErr w:type="spellStart"/>
+      <w:r>
+        <w:t>baselined</w:t>
+      </w:r>
+      <w:proofErr w:type="spellEnd"/>
+      <w:r>
+        <w:t xml:space="preserve"> is: (1) anyone wanting to make a change to a </w:t>
+      </w:r>
+      <w:proofErr w:type="spellStart"/>
+      <w:r>
+        <w:t>baselined</w:t>
+      </w:r>
+      <w:proofErr w:type="spellEnd"/>
+      <w:r>
+        <w:t xml:space="preserve"> item sends an email to the rest of the group describing the change, reason for the change, expected impact, and timeline for integrating the change. (2) if no one responds to the group within 2 days with a reason for why the change request shouldn't be permitted, it will be considered accepted and the person proposing the change may proceed with the change. If anyone does object to the change, the reason for objecting will be discussed at a meeting where everyone is invited to attend and voice their opinion. At the end of the meeting a democratic vote will be held to decide whether or not the change should be allowed.</w:t>
       </w:r>
     </w:p>
     <w:p>
@@ -7097,7 +7324,15 @@
         <w:ind w:left="720"/>
       </w:pPr>
       <w:r>
-        <w:t>Including a change history with all documents is encouraged but only required for baselined documents. The change history should be at the front of the work item and include: (1) the name of the person making the change, (2) brief description of what has changed, (3) reason for the change, and (4) the date the change was integrated.</w:t>
+        <w:t xml:space="preserve">Including a change history with all documents is encouraged but only required for </w:t>
+      </w:r>
+      <w:proofErr w:type="spellStart"/>
+      <w:r>
+        <w:t>baselined</w:t>
+      </w:r>
+      <w:proofErr w:type="spellEnd"/>
+      <w:r>
+        <w:t xml:space="preserve"> documents. The change history should be at the front of the work item and include: (1) the name of the person making the change, (2) brief description of what has changed, (3) reason for the change, and (4) the date the change was integrated.</w:t>
       </w:r>
     </w:p>
     <w:p/>
@@ -7107,7 +7342,6 @@
       </w:pPr>
       <w:bookmarkStart w:id="33" w:name="_Toc199052985"/>
       <w:r>
-        <w:lastRenderedPageBreak/>
         <w:t>Verification and Validation Plan</w:t>
       </w:r>
       <w:bookmarkEnd w:id="33"/>
@@ -7148,6 +7382,7 @@
         </w:rPr>
       </w:pPr>
       <w:r>
+        <w:lastRenderedPageBreak/>
         <w:t xml:space="preserve">The Verification and Validation plan is specified as a separate documented located in the version control system at: </w:t>
       </w:r>
       <w:r>
@@ -7203,14 +7438,19 @@
         <w:ind w:left="720"/>
       </w:pPr>
       <w:r>
-        <w:t>The Verification and Valida</w:t>
-      </w:r>
+        <w:t xml:space="preserve">The Verification and </w:t>
+      </w:r>
+      <w:proofErr w:type="spellStart"/>
+      <w:r>
+        <w:t>Valida</w:t>
+      </w:r>
+      <w:proofErr w:type="spellEnd"/>
     </w:p>
     <w:p/>
     <w:sectPr>
-      <w:headerReference w:type="default" r:id="rId10"/>
-      <w:footerReference w:type="default" r:id="rId11"/>
-      <w:footerReference w:type="first" r:id="rId12"/>
+      <w:headerReference w:type="default" r:id="rId11"/>
+      <w:footerReference w:type="default" r:id="rId12"/>
+      <w:footerReference w:type="first" r:id="rId13"/>
       <w:pgSz w:w="12240" w:h="15840"/>
       <w:pgMar w:top="1440" w:right="1800" w:bottom="1440" w:left="1800" w:header="720" w:footer="720" w:gutter="0"/>
       <w:cols w:space="720"/>
@@ -7308,7 +7548,7 @@
         <w:color w:val="C0C0C0"/>
         <w:sz w:val="20"/>
       </w:rPr>
-      <w:t>14</w:t>
+      <w:t>15</w:t>
     </w:r>
     <w:r>
       <w:rPr>
@@ -7363,7 +7603,7 @@
         <w:color w:val="C0C0C0"/>
         <w:sz w:val="20"/>
       </w:rPr>
-      <w:t>14</w:t>
+      <w:t>15</w:t>
     </w:r>
     <w:r>
       <w:rPr>
@@ -10121,15 +10361,6 @@
   </w:num>
   <w:num w:numId="20">
     <w:abstractNumId w:val="10"/>
-    <w:lvlOverride w:ilvl="0"/>
-    <w:lvlOverride w:ilvl="1"/>
-    <w:lvlOverride w:ilvl="2"/>
-    <w:lvlOverride w:ilvl="3"/>
-    <w:lvlOverride w:ilvl="4"/>
-    <w:lvlOverride w:ilvl="5"/>
-    <w:lvlOverride w:ilvl="6"/>
-    <w:lvlOverride w:ilvl="7"/>
-    <w:lvlOverride w:ilvl="8"/>
   </w:num>
   <w:num w:numId="21">
     <w:abstractNumId w:val="6"/>
@@ -10719,7 +10950,9 @@
   </w:style>
   <w:style w:type="character" w:default="1" w:styleId="DefaultParagraphFont">
     <w:name w:val="Default Paragraph Font"/>
+    <w:uiPriority w:val="1"/>
     <w:semiHidden/>
+    <w:unhideWhenUsed/>
   </w:style>
   <w:style w:type="table" w:default="1" w:styleId="TableNormal">
     <w:name w:val="Normal Table"/>
@@ -10867,6 +11100,7 @@
   </w:style>
   <w:style w:type="character" w:styleId="Hyperlink">
     <w:name w:val="Hyperlink"/>
+    <w:uiPriority w:val="99"/>
     <w:semiHidden/>
     <w:rPr>
       <w:color w:val="0000FF"/>
@@ -10949,6 +11183,27 @@
     <w:rPr>
       <w:rFonts w:ascii="Times New Roman" w:hAnsi="Times New Roman"/>
     </w:rPr>
+  </w:style>
+  <w:style w:type="table" w:styleId="TableGrid">
+    <w:name w:val="Table Grid"/>
+    <w:basedOn w:val="TableNormal"/>
+    <w:uiPriority w:val="39"/>
+    <w:rsid w:val="00AE22DC"/>
+    <w:rPr>
+      <w:rFonts w:asciiTheme="minorHAnsi" w:eastAsiaTheme="minorHAnsi" w:hAnsiTheme="minorHAnsi" w:cstheme="minorBidi"/>
+      <w:sz w:val="22"/>
+      <w:szCs w:val="22"/>
+    </w:rPr>
+    <w:tblPr>
+      <w:tblBorders>
+        <w:top w:val="single" w:sz="4" w:space="0" w:color="auto"/>
+        <w:left w:val="single" w:sz="4" w:space="0" w:color="auto"/>
+        <w:bottom w:val="single" w:sz="4" w:space="0" w:color="auto"/>
+        <w:right w:val="single" w:sz="4" w:space="0" w:color="auto"/>
+        <w:insideH w:val="single" w:sz="4" w:space="0" w:color="auto"/>
+        <w:insideV w:val="single" w:sz="4" w:space="0" w:color="auto"/>
+      </w:tblBorders>
+    </w:tblPr>
   </w:style>
 </w:styles>
 </file>
@@ -11219,7 +11474,7 @@
 </file>
 
 <file path=customXml/itemProps1.xml><?xml version="1.0" encoding="utf-8"?>
-<ds:datastoreItem xmlns:ds="http://schemas.openxmlformats.org/officeDocument/2006/customXml" ds:itemID="{93404C8C-3226-48A4-B721-BF6E52B16D40}">
+<ds:datastoreItem xmlns:ds="http://schemas.openxmlformats.org/officeDocument/2006/customXml" ds:itemID="{A29B5AAD-639F-486F-9265-86E9260FBF3B}">
   <ds:schemaRefs>
     <ds:schemaRef ds:uri="http://schemas.openxmlformats.org/officeDocument/2006/bibliography"/>
   </ds:schemaRefs>

</xml_diff>